<commit_message>
edited at some point?
</commit_message>
<xml_diff>
--- a/frequencies cases.docx
+++ b/frequencies cases.docx
@@ -11,13 +11,7 @@
           <w:rPr>
             <w:rFonts w:ascii="Cambria Math" w:hAnsi="Cambria Math"/>
           </w:rPr>
-          <m:t>f</m:t>
-        </m:r>
-        <m:r>
-          <w:rPr>
-            <w:rFonts w:ascii="Cambria Math" w:hAnsi="Cambria Math"/>
-          </w:rPr>
-          <m:t>&gt;x Hz</m:t>
+          <m:t>f&gt;x Hz</m:t>
         </m:r>
       </m:oMath>
     </w:p>
@@ -92,9 +86,458 @@
       <w:r>
         <w:t>595</w:t>
       </w:r>
-      <w:bookmarkStart w:id="0" w:name="_GoBack"/>
-      <w:bookmarkEnd w:id="0"/>
     </w:p>
+    <w:p>
+      <w:pPr>
+        <w:ind w:left="360"/>
+      </w:pPr>
+    </w:p>
+    <w:p>
+      <w:pPr>
+        <w:rPr>
+          <w:rFonts w:eastAsiaTheme="minorEastAsia"/>
+        </w:rPr>
+      </w:pPr>
+    </w:p>
+    <w:p>
+      <w:pPr>
+        <w:rPr>
+          <w:rFonts w:eastAsiaTheme="minorEastAsia"/>
+        </w:rPr>
+      </w:pPr>
+      <w:r>
+        <w:rPr>
+          <w:rFonts w:eastAsiaTheme="minorEastAsia"/>
+        </w:rPr>
+        <w:drawing>
+          <wp:inline distT="0" distB="0" distL="0" distR="0" wp14:anchorId="153BEDBB" wp14:editId="371BD2A3">
+            <wp:extent cx="3544961" cy="3570575"/>
+            <wp:effectExtent l="0" t="0" r="0" b="0"/>
+            <wp:docPr id="5" name="Picture 4"/>
+            <wp:cNvGraphicFramePr>
+              <a:graphicFrameLocks xmlns:a="http://schemas.openxmlformats.org/drawingml/2006/main" noChangeAspect="1"/>
+            </wp:cNvGraphicFramePr>
+            <a:graphic xmlns:a="http://schemas.openxmlformats.org/drawingml/2006/main">
+              <a:graphicData uri="http://schemas.openxmlformats.org/drawingml/2006/picture">
+                <pic:pic xmlns:pic="http://schemas.openxmlformats.org/drawingml/2006/picture">
+                  <pic:nvPicPr>
+                    <pic:cNvPr id="5" name="Picture 4"/>
+                    <pic:cNvPicPr>
+                      <a:picLocks noChangeAspect="1"/>
+                    </pic:cNvPicPr>
+                  </pic:nvPicPr>
+                  <pic:blipFill>
+                    <a:blip r:embed="rId5"/>
+                    <a:stretch>
+                      <a:fillRect/>
+                    </a:stretch>
+                  </pic:blipFill>
+                  <pic:spPr>
+                    <a:xfrm>
+                      <a:off x="0" y="0"/>
+                      <a:ext cx="3544961" cy="3570575"/>
+                    </a:xfrm>
+                    <a:prstGeom prst="rect">
+                      <a:avLst/>
+                    </a:prstGeom>
+                  </pic:spPr>
+                </pic:pic>
+              </a:graphicData>
+            </a:graphic>
+          </wp:inline>
+        </w:drawing>
+      </w:r>
+    </w:p>
+    <w:p>
+      <w:r>
+        <w:rPr>
+          <w:rFonts w:eastAsiaTheme="minorEastAsia"/>
+        </w:rPr>
+        <w:t>Stress on, updated 10-14-15</w:t>
+      </w:r>
+    </w:p>
+    <w:tbl>
+      <w:tblPr>
+        <w:tblStyle w:val="TableGrid"/>
+        <w:tblW w:w="0" w:type="auto"/>
+        <w:tblLook w:val="04A0" w:firstRow="1" w:lastRow="0" w:firstColumn="1" w:lastColumn="0" w:noHBand="0" w:noVBand="1"/>
+      </w:tblPr>
+      <w:tblGrid>
+        <w:gridCol w:w="3116"/>
+        <w:gridCol w:w="3117"/>
+        <w:gridCol w:w="3117"/>
+      </w:tblGrid>
+      <w:tr>
+        <w:tc>
+          <w:tcPr>
+            <w:tcW w:w="3116" w:type="dxa"/>
+          </w:tcPr>
+          <w:p>
+            <w:proofErr w:type="spellStart"/>
+            <w:r>
+              <w:t>RangeType</w:t>
+            </w:r>
+            <w:proofErr w:type="spellEnd"/>
+            <w:r>
+              <w:t xml:space="preserve"> (index in program)</w:t>
+            </w:r>
+          </w:p>
+        </w:tc>
+        <w:tc>
+          <w:tcPr>
+            <w:tcW w:w="3117" w:type="dxa"/>
+          </w:tcPr>
+          <w:p>
+            <w:proofErr w:type="spellStart"/>
+            <w:r>
+              <w:t>Config</w:t>
+            </w:r>
+            <w:proofErr w:type="spellEnd"/>
+            <w:r>
+              <w:t xml:space="preserve"> (</w:t>
+            </w:r>
+            <m:oMath>
+              <m:sSub>
+                <m:sSubPr>
+                  <m:ctrlPr>
+                    <w:rPr>
+                      <w:rFonts w:ascii="Cambria Math" w:hAnsi="Cambria Math"/>
+                      <w:i/>
+                    </w:rPr>
+                  </m:ctrlPr>
+                </m:sSubPr>
+                <m:e>
+                  <m:r>
+                    <w:rPr>
+                      <w:rFonts w:ascii="Cambria Math" w:hAnsi="Cambria Math"/>
+                    </w:rPr>
+                    <m:t>α</m:t>
+                  </m:r>
+                </m:e>
+                <m:sub>
+                  <m:r>
+                    <w:rPr>
+                      <w:rFonts w:ascii="Cambria Math" w:hAnsi="Cambria Math"/>
+                    </w:rPr>
+                    <m:t>1</m:t>
+                  </m:r>
+                </m:sub>
+              </m:sSub>
+              <m:r>
+                <w:rPr>
+                  <w:rFonts w:ascii="Cambria Math" w:hAnsi="Cambria Math"/>
+                </w:rPr>
+                <m:t>,</m:t>
+              </m:r>
+              <m:sSub>
+                <m:sSubPr>
+                  <m:ctrlPr>
+                    <w:rPr>
+                      <w:rFonts w:ascii="Cambria Math" w:hAnsi="Cambria Math"/>
+                      <w:i/>
+                    </w:rPr>
+                  </m:ctrlPr>
+                </m:sSubPr>
+                <m:e>
+                  <m:r>
+                    <w:rPr>
+                      <w:rFonts w:ascii="Cambria Math" w:hAnsi="Cambria Math"/>
+                    </w:rPr>
+                    <m:t>α</m:t>
+                  </m:r>
+                </m:e>
+                <m:sub>
+                  <m:r>
+                    <w:rPr>
+                      <w:rFonts w:ascii="Cambria Math" w:hAnsi="Cambria Math"/>
+                    </w:rPr>
+                    <m:t>2</m:t>
+                  </m:r>
+                </m:sub>
+              </m:sSub>
+            </m:oMath>
+            <w:r>
+              <w:t>)/Gait</w:t>
+            </w:r>
+          </w:p>
+        </w:tc>
+        <w:tc>
+          <w:tcPr>
+            <w:tcW w:w="3117" w:type="dxa"/>
+          </w:tcPr>
+          <w:p>
+            <w:r>
+              <w:t>Frequency</w:t>
+            </w:r>
+          </w:p>
+        </w:tc>
+      </w:tr>
+      <w:tr>
+        <w:tc>
+          <w:tcPr>
+            <w:tcW w:w="3116" w:type="dxa"/>
+          </w:tcPr>
+          <w:p>
+            <w:r>
+              <w:t>0</w:t>
+            </w:r>
+          </w:p>
+        </w:tc>
+        <w:tc>
+          <w:tcPr>
+            <w:tcW w:w="3117" w:type="dxa"/>
+          </w:tcPr>
+          <w:p>
+            <w:r>
+              <w:t>(0,0)</w:t>
+            </w:r>
+          </w:p>
+        </w:tc>
+        <w:tc>
+          <w:tcPr>
+            <w:tcW w:w="3117" w:type="dxa"/>
+          </w:tcPr>
+          <w:p>
+            <w:r>
+              <w:t>X&lt;96</w:t>
+            </w:r>
+          </w:p>
+        </w:tc>
+      </w:tr>
+      <w:tr>
+        <w:tc>
+          <w:tcPr>
+            <w:tcW w:w="3116" w:type="dxa"/>
+          </w:tcPr>
+          <w:p>
+            <w:r>
+              <w:t>1 (stress move)</w:t>
+            </w:r>
+          </w:p>
+        </w:tc>
+        <w:tc>
+          <w:tcPr>
+            <w:tcW w:w="3117" w:type="dxa"/>
+          </w:tcPr>
+          <w:p>
+            <w:r>
+              <w:t>(30,30),(-30,-30)</w:t>
+            </w:r>
+          </w:p>
+        </w:tc>
+        <w:tc>
+          <w:tcPr>
+            <w:tcW w:w="3117" w:type="dxa"/>
+          </w:tcPr>
+          <w:p>
+            <w:r>
+              <w:t xml:space="preserve"> N/A</w:t>
+            </w:r>
+          </w:p>
+        </w:tc>
+      </w:tr>
+      <w:tr>
+        <w:tc>
+          <w:tcPr>
+            <w:tcW w:w="3116" w:type="dxa"/>
+          </w:tcPr>
+          <w:p>
+            <w:r>
+              <w:t>2</w:t>
+            </w:r>
+          </w:p>
+        </w:tc>
+        <w:tc>
+          <w:tcPr>
+            <w:tcW w:w="3117" w:type="dxa"/>
+          </w:tcPr>
+          <w:p>
+            <w:r>
+              <w:t>(</w:t>
+            </w:r>
+            <w:r>
+              <w:t>30,30)</w:t>
+            </w:r>
+          </w:p>
+        </w:tc>
+        <w:tc>
+          <w:tcPr>
+            <w:tcW w:w="3117" w:type="dxa"/>
+          </w:tcPr>
+          <w:p>
+            <w:r>
+              <w:t>96-154</w:t>
+            </w:r>
+          </w:p>
+        </w:tc>
+      </w:tr>
+      <w:tr>
+        <w:tc>
+          <w:tcPr>
+            <w:tcW w:w="3116" w:type="dxa"/>
+          </w:tcPr>
+          <w:p>
+            <w:r>
+              <w:t>3</w:t>
+            </w:r>
+          </w:p>
+        </w:tc>
+        <w:tc>
+          <w:tcPr>
+            <w:tcW w:w="3117" w:type="dxa"/>
+          </w:tcPr>
+          <w:p>
+            <w:r>
+              <w:t>(90,90)</w:t>
+            </w:r>
+          </w:p>
+        </w:tc>
+        <w:tc>
+          <w:tcPr>
+            <w:tcW w:w="3117" w:type="dxa"/>
+          </w:tcPr>
+          <w:p>
+            <w:r>
+              <w:t>155-200</w:t>
+            </w:r>
+          </w:p>
+        </w:tc>
+      </w:tr>
+      <w:tr>
+        <w:tc>
+          <w:tcPr>
+            <w:tcW w:w="3116" w:type="dxa"/>
+          </w:tcPr>
+          <w:p>
+            <w:r>
+              <w:t>4</w:t>
+            </w:r>
+          </w:p>
+        </w:tc>
+        <w:tc>
+          <w:tcPr>
+            <w:tcW w:w="3117" w:type="dxa"/>
+          </w:tcPr>
+          <w:p>
+            <w:r>
+              <w:t>(-90,-90)</w:t>
+            </w:r>
+          </w:p>
+        </w:tc>
+        <w:tc>
+          <w:tcPr>
+            <w:tcW w:w="3117" w:type="dxa"/>
+          </w:tcPr>
+          <w:p>
+            <w:r>
+              <w:t>200-254</w:t>
+            </w:r>
+          </w:p>
+        </w:tc>
+      </w:tr>
+      <w:tr>
+        <w:tc>
+          <w:tcPr>
+            <w:tcW w:w="3116" w:type="dxa"/>
+          </w:tcPr>
+          <w:p>
+            <w:r>
+              <w:t>5</w:t>
+            </w:r>
+          </w:p>
+        </w:tc>
+        <w:tc>
+          <w:tcPr>
+            <w:tcW w:w="3117" w:type="dxa"/>
+          </w:tcPr>
+          <w:p>
+            <w:r>
+              <w:t>(90,-90)</w:t>
+            </w:r>
+          </w:p>
+        </w:tc>
+        <w:tc>
+          <w:tcPr>
+            <w:tcW w:w="3117" w:type="dxa"/>
+          </w:tcPr>
+          <w:p>
+            <w:r>
+              <w:t>254-302</w:t>
+            </w:r>
+          </w:p>
+        </w:tc>
+      </w:tr>
+      <w:tr>
+        <w:tc>
+          <w:tcPr>
+            <w:tcW w:w="3116" w:type="dxa"/>
+          </w:tcPr>
+          <w:p>
+            <w:r>
+              <w:t>6</w:t>
+            </w:r>
+          </w:p>
+        </w:tc>
+        <w:tc>
+          <w:tcPr>
+            <w:tcW w:w="3117" w:type="dxa"/>
+          </w:tcPr>
+          <w:p>
+            <w:r>
+              <w:t>Circle</w:t>
+            </w:r>
+            <w:bookmarkStart w:id="0" w:name="_GoBack"/>
+            <w:bookmarkEnd w:id="0"/>
+            <w:r>
+              <w:t xml:space="preserve"> gait</w:t>
+            </w:r>
+          </w:p>
+        </w:tc>
+        <w:tc>
+          <w:tcPr>
+            <w:tcW w:w="3117" w:type="dxa"/>
+          </w:tcPr>
+          <w:p>
+            <w:r>
+              <w:t>302-355</w:t>
+            </w:r>
+          </w:p>
+        </w:tc>
+      </w:tr>
+      <w:tr>
+        <w:tc>
+          <w:tcPr>
+            <w:tcW w:w="3116" w:type="dxa"/>
+          </w:tcPr>
+          <w:p>
+            <w:r>
+              <w:t>7</w:t>
+            </w:r>
+          </w:p>
+        </w:tc>
+        <w:tc>
+          <w:tcPr>
+            <w:tcW w:w="3117" w:type="dxa"/>
+          </w:tcPr>
+          <w:p>
+            <w:r>
+              <w:t>Diamond gait</w:t>
+            </w:r>
+          </w:p>
+        </w:tc>
+        <w:tc>
+          <w:tcPr>
+            <w:tcW w:w="3117" w:type="dxa"/>
+          </w:tcPr>
+          <w:p>
+            <w:r>
+              <w:t>355-400</w:t>
+            </w:r>
+          </w:p>
+        </w:tc>
+      </w:tr>
+    </w:tbl>
+    <w:p/>
     <w:sectPr>
       <w:pgSz w:w="12240" w:h="15840"/>
       <w:pgMar w:top="1440" w:right="1440" w:bottom="1440" w:left="1440" w:header="720" w:footer="720" w:gutter="0"/>
@@ -596,7 +1039,6 @@
   <w:style w:type="character" w:default="1" w:styleId="DefaultParagraphFont">
     <w:name w:val="Default Paragraph Font"/>
     <w:uiPriority w:val="1"/>
-    <w:semiHidden/>
     <w:unhideWhenUsed/>
   </w:style>
   <w:style w:type="table" w:default="1" w:styleId="TableNormal">
@@ -630,6 +1072,35 @@
       <w:ind w:left="720"/>
       <w:contextualSpacing/>
     </w:pPr>
+  </w:style>
+  <w:style w:type="table" w:styleId="TableGrid">
+    <w:name w:val="Table Grid"/>
+    <w:basedOn w:val="TableNormal"/>
+    <w:uiPriority w:val="39"/>
+    <w:rsid w:val="00F913FB"/>
+    <w:pPr>
+      <w:spacing w:after="0" w:line="240" w:lineRule="auto"/>
+    </w:pPr>
+    <w:tblPr>
+      <w:tblBorders>
+        <w:top w:val="single" w:sz="4" w:space="0" w:color="auto"/>
+        <w:left w:val="single" w:sz="4" w:space="0" w:color="auto"/>
+        <w:bottom w:val="single" w:sz="4" w:space="0" w:color="auto"/>
+        <w:right w:val="single" w:sz="4" w:space="0" w:color="auto"/>
+        <w:insideH w:val="single" w:sz="4" w:space="0" w:color="auto"/>
+        <w:insideV w:val="single" w:sz="4" w:space="0" w:color="auto"/>
+      </w:tblBorders>
+    </w:tblPr>
+  </w:style>
+  <w:style w:type="character" w:styleId="PlaceholderText">
+    <w:name w:val="Placeholder Text"/>
+    <w:basedOn w:val="DefaultParagraphFont"/>
+    <w:uiPriority w:val="99"/>
+    <w:semiHidden/>
+    <w:rsid w:val="00F913FB"/>
+    <w:rPr>
+      <w:color w:val="808080"/>
+    </w:rPr>
   </w:style>
 </w:styles>
 </file>

</xml_diff>